<commit_message>
Adicionar configuração MariaDB e simplificação Chromecast 4
</commit_message>
<xml_diff>
--- a/docs/PLTI-012 - GOVERNANÇA DE SISTEMAS 2.docx
+++ b/docs/PLTI-012 - GOVERNANÇA DE SISTEMAS 2.docx
@@ -51,6 +51,7 @@
                 <w:listItem w:displayText="PROCEDIMENTO" w:value="PROCEDIMENTO"/>
               </w:dropDownList>
             </w:sdtPr>
+            <w:sdtEndPr/>
             <w:sdtContent>
               <w:p>
                 <w:pPr>
@@ -150,6 +151,7 @@
                   <w:listItem w:displayText="Tecnologia da Informação" w:value="Tecnologia da Informação"/>
                 </w:dropDownList>
               </w:sdtPr>
+              <w:sdtEndPr/>
               <w:sdtContent>
                 <w:r>
                   <w:rPr>
@@ -309,7 +311,7 @@
                     </wp:inline>
                   </w:drawing>
                 </mc:Choice>
-                <mc:Fallback xmlns:arto="http://schemas.microsoft.com/office/word/2006/arto" xmlns:a14="http://schemas.microsoft.com/office/drawing/2010/main" xmlns:pic="http://schemas.openxmlformats.org/drawingml/2006/picture" xmlns:a="http://schemas.openxmlformats.org/drawingml/2006/main">
+                <mc:Fallback xmlns:a="http://schemas.openxmlformats.org/drawingml/2006/main" xmlns:pic="http://schemas.openxmlformats.org/drawingml/2006/picture" xmlns:a14="http://schemas.microsoft.com/office/drawing/2010/main" xmlns:arto="http://schemas.microsoft.com/office/word/2006/arto">
                   <w:pict>
                     <v:shapetype id="_x0000_t6" coordsize="21600,21600" o:spt="6" path="m,l,21600r21600,xe" w14:anchorId="75EEF0CE">
                       <v:stroke joinstyle="miter"/>
@@ -402,7 +404,7 @@
                     </wp:inline>
                   </w:drawing>
                 </mc:Choice>
-                <mc:Fallback xmlns:arto="http://schemas.microsoft.com/office/word/2006/arto" xmlns:a14="http://schemas.microsoft.com/office/drawing/2010/main" xmlns:pic="http://schemas.openxmlformats.org/drawingml/2006/picture" xmlns:a="http://schemas.openxmlformats.org/drawingml/2006/main">
+                <mc:Fallback xmlns:a="http://schemas.openxmlformats.org/drawingml/2006/main" xmlns:pic="http://schemas.openxmlformats.org/drawingml/2006/picture" xmlns:a14="http://schemas.microsoft.com/office/drawing/2010/main" xmlns:arto="http://schemas.microsoft.com/office/word/2006/arto">
                   <w:pict>
                     <v:shape id="Triângulo Retângulo 19" style="width:14.15pt;height:14.15pt;visibility:visible;mso-wrap-style:square;mso-left-percent:-10001;mso-top-percent:-10001;mso-position-horizontal:absolute;mso-position-horizontal-relative:char;mso-position-vertical:absolute;mso-position-vertical-relative:line;mso-left-percent:-10001;mso-top-percent:-10001;v-text-anchor:middle" o:spid="_x0000_s1026" fillcolor="#ff6319" stroked="f" strokeweight="1pt" type="#_x0000_t6" o:gfxdata="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" w14:anchorId="7AE28CBF">
                       <w10:anchorlock/>
@@ -491,7 +493,7 @@
                     </wp:inline>
                   </w:drawing>
                 </mc:Choice>
-                <mc:Fallback xmlns:arto="http://schemas.microsoft.com/office/word/2006/arto" xmlns:a14="http://schemas.microsoft.com/office/drawing/2010/main" xmlns:pic="http://schemas.openxmlformats.org/drawingml/2006/picture" xmlns:a="http://schemas.openxmlformats.org/drawingml/2006/main">
+                <mc:Fallback xmlns:a="http://schemas.openxmlformats.org/drawingml/2006/main" xmlns:pic="http://schemas.openxmlformats.org/drawingml/2006/picture" xmlns:a14="http://schemas.microsoft.com/office/drawing/2010/main" xmlns:arto="http://schemas.microsoft.com/office/word/2006/arto">
                   <w:pict>
                     <v:shape id="Triângulo Retângulo 20" style="width:14.15pt;height:14.15pt;visibility:visible;mso-wrap-style:square;mso-left-percent:-10001;mso-top-percent:-10001;mso-position-horizontal:absolute;mso-position-horizontal-relative:char;mso-position-vertical:absolute;mso-position-vertical-relative:line;mso-left-percent:-10001;mso-top-percent:-10001;v-text-anchor:middle" o:spid="_x0000_s1026" fillcolor="#ff6319" stroked="f" strokeweight="1pt" type="#_x0000_t6" o:gfxdata="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" w14:anchorId="18BB8400">
                       <w10:anchorlock/>
@@ -580,7 +582,7 @@
                     </wp:inline>
                   </w:drawing>
                 </mc:Choice>
-                <mc:Fallback xmlns:arto="http://schemas.microsoft.com/office/word/2006/arto" xmlns:a14="http://schemas.microsoft.com/office/drawing/2010/main" xmlns:pic="http://schemas.openxmlformats.org/drawingml/2006/picture" xmlns:a="http://schemas.openxmlformats.org/drawingml/2006/main">
+                <mc:Fallback xmlns:a="http://schemas.openxmlformats.org/drawingml/2006/main" xmlns:pic="http://schemas.openxmlformats.org/drawingml/2006/picture" xmlns:a14="http://schemas.microsoft.com/office/drawing/2010/main" xmlns:arto="http://schemas.microsoft.com/office/word/2006/arto">
                   <w:pict>
                     <v:shape id="Triângulo Retângulo 21" style="width:14.15pt;height:14.15pt;visibility:visible;mso-wrap-style:square;mso-left-percent:-10001;mso-top-percent:-10001;mso-position-horizontal:absolute;mso-position-horizontal-relative:char;mso-position-vertical:absolute;mso-position-vertical-relative:line;mso-left-percent:-10001;mso-top-percent:-10001;v-text-anchor:middle" o:spid="_x0000_s1026" fillcolor="#ff6319" stroked="f" strokeweight="1pt" type="#_x0000_t6" o:gfxdata="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" w14:anchorId="38B1226C">
                       <w10:anchorlock/>
@@ -1088,6 +1090,7 @@
           <w:docPartUnique/>
         </w:docPartObj>
       </w:sdtPr>
+      <w:sdtEndPr/>
       <w:sdtContent>
         <w:p>
           <w:pPr>
@@ -1388,7 +1391,7 @@
                 <w:noProof/>
                 <w:webHidden/>
               </w:rPr>
-              <w:t>6</w:t>
+              <w:t>5</w:t>
             </w:r>
             <w:r>
               <w:rPr>
@@ -1478,7 +1481,7 @@
                 <w:noProof/>
                 <w:webHidden/>
               </w:rPr>
-              <w:t>7</w:t>
+              <w:t>6</w:t>
             </w:r>
             <w:r>
               <w:rPr>
@@ -1658,7 +1661,7 @@
                 <w:noProof/>
                 <w:webHidden/>
               </w:rPr>
-              <w:t>8</w:t>
+              <w:t>7</w:t>
             </w:r>
             <w:r>
               <w:rPr>
@@ -1928,7 +1931,7 @@
                 <w:noProof/>
                 <w:webHidden/>
               </w:rPr>
-              <w:t>11</w:t>
+              <w:t>10</w:t>
             </w:r>
             <w:r>
               <w:rPr>
@@ -2089,7 +2092,7 @@
                 <w:noProof/>
                 <w:webHidden/>
               </w:rPr>
-              <w:t>12</w:t>
+              <w:t>11</w:t>
             </w:r>
             <w:r>
               <w:rPr>
@@ -2250,7 +2253,7 @@
                 <w:noProof/>
                 <w:webHidden/>
               </w:rPr>
-              <w:t>13</w:t>
+              <w:t>12</w:t>
             </w:r>
             <w:r>
               <w:rPr>
@@ -2340,7 +2343,7 @@
                 <w:noProof/>
                 <w:webHidden/>
               </w:rPr>
-              <w:t>14</w:t>
+              <w:t>13</w:t>
             </w:r>
             <w:r>
               <w:rPr>
@@ -2610,7 +2613,7 @@
                 <w:noProof/>
                 <w:webHidden/>
               </w:rPr>
-              <w:t>15</w:t>
+              <w:t>14</w:t>
             </w:r>
             <w:r>
               <w:rPr>
@@ -2700,7 +2703,7 @@
                 <w:noProof/>
                 <w:webHidden/>
               </w:rPr>
-              <w:t>15</w:t>
+              <w:t>14</w:t>
             </w:r>
             <w:r>
               <w:rPr>
@@ -3117,9 +3120,8 @@
         <w:rPr>
           <w:noProof/>
         </w:rPr>
-        <w:lastRenderedPageBreak/>
         <w:drawing>
-          <wp:inline distT="0" distB="0" distL="0" distR="0" wp14:anchorId="695B4488" wp14:editId="65F1DB70">
+          <wp:inline distT="0" distB="0" distL="0" distR="0" wp14:anchorId="695B4488" wp14:editId="61F48874">
             <wp:extent cx="1951305" cy="1705612"/>
             <wp:effectExtent l="0" t="0" r="0" b="0"/>
             <wp:docPr id="1958041739" name="Picture 1958041739"/>
@@ -3171,6 +3173,7 @@
         <w:rPr>
           <w:noProof/>
         </w:rPr>
+        <w:lastRenderedPageBreak/>
         <w:t>Esta política a</w:t>
       </w:r>
       <w:r>
@@ -3702,62 +3705,62 @@
       </w:pPr>
       <w:bookmarkStart w:id="2" w:name="_Toc195991307"/>
       <w:r>
+        <w:t>ITENS OBRIGATÓRIOS NA GOVERNANÇA DE SISTEMAS</w:t>
+      </w:r>
+      <w:bookmarkEnd w:id="2"/>
+    </w:p>
+    <w:p>
+      <w:r>
+        <w:t xml:space="preserve">Quando falamos de desenvolvimento de software, devemos contemplar todas as fases do </w:t>
+      </w:r>
+      <w:r>
+        <w:rPr>
+          <w:b/>
+        </w:rPr>
+        <w:t>Ciclo de vida de desenvolvimento de software (SDLC)</w:t>
+      </w:r>
+      <w:r>
+        <w:t>, conforme etapas descritas abaixo</w:t>
+      </w:r>
+      <w:r>
+        <w:t>.</w:t>
+      </w:r>
+    </w:p>
+    <w:p>
+      <w:r>
+        <w:t xml:space="preserve">Para softwares de mercado, </w:t>
+      </w:r>
+      <w:r>
+        <w:t>muito do core do software é considerado segredo do comercial</w:t>
+      </w:r>
+      <w:r>
+        <w:t>, porém o</w:t>
+      </w:r>
+      <w:r>
+        <w:t xml:space="preserve"> </w:t>
+      </w:r>
+      <w:r>
+        <w:t xml:space="preserve">fornecedor deve </w:t>
+      </w:r>
+      <w:r>
+        <w:t xml:space="preserve">fornecer as informações necessárias para </w:t>
+      </w:r>
+      <w:r>
+        <w:t>entendimento d</w:t>
+      </w:r>
+      <w:r>
+        <w:t>a solução e sua interação com demais sistemas, infraestrutura e rede da ICTSI.</w:t>
+      </w:r>
+    </w:p>
+    <w:p>
+      <w:pPr>
+        <w:jc w:val="center"/>
+      </w:pPr>
+      <w:r>
+        <w:rPr>
+          <w:noProof/>
+        </w:rPr>
         <w:lastRenderedPageBreak/>
-        <w:t>ITENS OBRIGATÓRIOS NA GOVERNANÇA DE SISTEMAS</w:t>
-      </w:r>
-      <w:bookmarkEnd w:id="2"/>
-    </w:p>
-    <w:p>
-      <w:r>
-        <w:t xml:space="preserve">Quando falamos de desenvolvimento de software, devemos contemplar todas as fases do </w:t>
-      </w:r>
-      <w:r>
-        <w:rPr>
-          <w:b/>
-        </w:rPr>
-        <w:t>Ciclo de vida de desenvolvimento de software (SDLC)</w:t>
-      </w:r>
-      <w:r>
-        <w:t>, conforme etapas descritas abaixo</w:t>
-      </w:r>
-      <w:r>
-        <w:t>.</w:t>
-      </w:r>
-    </w:p>
-    <w:p>
-      <w:r>
-        <w:t xml:space="preserve">Para softwares de mercado, </w:t>
-      </w:r>
-      <w:r>
-        <w:t>muito do core do software é considerado segredo do comercial</w:t>
-      </w:r>
-      <w:r>
-        <w:t>, porém o</w:t>
-      </w:r>
-      <w:r>
-        <w:t xml:space="preserve"> </w:t>
-      </w:r>
-      <w:r>
-        <w:t xml:space="preserve">fornecedor deve </w:t>
-      </w:r>
-      <w:r>
-        <w:t xml:space="preserve">fornecer as informações necessárias para </w:t>
-      </w:r>
-      <w:r>
-        <w:t>entendimento d</w:t>
-      </w:r>
-      <w:r>
-        <w:t>a solução e sua interação com demais sistemas, infraestrutura e rede da ICTSI.</w:t>
-      </w:r>
-    </w:p>
-    <w:p>
-      <w:pPr>
-        <w:jc w:val="center"/>
-      </w:pPr>
-      <w:r>
-        <w:rPr>
-          <w:noProof/>
-        </w:rPr>
         <w:drawing>
           <wp:inline distT="0" distB="0" distL="0" distR="0" wp14:anchorId="7261A472" wp14:editId="1A03621B">
             <wp:extent cx="2209800" cy="5588000"/>
@@ -3811,7 +3814,6 @@
       </w:pPr>
       <w:bookmarkStart w:id="3" w:name="_Toc195991308"/>
       <w:r>
-        <w:lastRenderedPageBreak/>
         <w:t>DOCUMENTO DE ESCOPO</w:t>
       </w:r>
       <w:bookmarkEnd w:id="3"/>
@@ -3926,7 +3928,11 @@
         <w:t>qual o esforço, custo associado e ROI (Retorno sobre o Investimento).</w:t>
       </w:r>
       <w:r>
-        <w:t xml:space="preserve"> Este processo e documentação </w:t>
+        <w:t xml:space="preserve"> Este processo e </w:t>
+      </w:r>
+      <w:r>
+        <w:lastRenderedPageBreak/>
+        <w:t xml:space="preserve">documentação </w:t>
       </w:r>
       <w:r>
         <w:t xml:space="preserve">associada, </w:t>
@@ -4088,7 +4094,6 @@
       </w:pPr>
       <w:bookmarkStart w:id="5" w:name="_Toc195991310"/>
       <w:r>
-        <w:lastRenderedPageBreak/>
         <w:t>APROVAÇÃO</w:t>
       </w:r>
       <w:bookmarkEnd w:id="5"/>
@@ -4234,6 +4239,7 @@
     </w:p>
     <w:p>
       <w:r>
+        <w:lastRenderedPageBreak/>
         <w:t>Caso</w:t>
       </w:r>
       <w:r>
@@ -4352,7 +4358,6 @@
     </w:p>
     <w:p>
       <w:r>
-        <w:lastRenderedPageBreak/>
         <w:t xml:space="preserve">Na fase de homologação, os usuários devem ser convidados a executar um roteiro de testes previamente definido no ambiente de </w:t>
       </w:r>
       <w:r>
@@ -4477,7 +4482,11 @@
         <w:t>l País os dados são tratados/armazenados</w:t>
       </w:r>
       <w:r>
-        <w:t xml:space="preserve"> e com quais parceiros externos </w:t>
+        <w:t xml:space="preserve"> e com quais </w:t>
+      </w:r>
+      <w:r>
+        <w:lastRenderedPageBreak/>
+        <w:t xml:space="preserve">parceiros externos </w:t>
       </w:r>
       <w:r>
         <w:t xml:space="preserve">com os quais </w:t>
@@ -4776,7 +4785,6 @@
     </w:p>
     <w:p>
       <w:r>
-        <w:lastRenderedPageBreak/>
         <w:t>A Equipe de Ti da ICTSI poderá</w:t>
       </w:r>
       <w:r>
@@ -4919,6 +4927,7 @@
       </w:pPr>
       <w:bookmarkStart w:id="7" w:name="_Toc195991312"/>
       <w:r>
+        <w:lastRenderedPageBreak/>
         <w:t>I</w:t>
       </w:r>
       <w:r>
@@ -4970,7 +4979,6 @@
     </w:p>
     <w:p>
       <w:r>
-        <w:lastRenderedPageBreak/>
         <w:t xml:space="preserve">Qualquer alteração nos parâmetros do </w:t>
       </w:r>
       <w:r>
@@ -5258,6 +5266,7 @@
           <w:szCs w:val="20"/>
           <w:lang w:eastAsia="en-US"/>
         </w:rPr>
+        <w:lastRenderedPageBreak/>
         <w:t xml:space="preserve">Gestão da área de negócio: </w:t>
       </w:r>
       <w:r>
@@ -5477,7 +5486,6 @@
         <w:ind w:firstLine="360"/>
       </w:pPr>
       <w:r>
-        <w:lastRenderedPageBreak/>
         <w:t>O acesso a sistemas deve ser controlado e restrito com base no princípio do privilégio mínimo.</w:t>
       </w:r>
       <w:r>
@@ -5714,7 +5722,6 @@
           <w:color w:val="FF6319"/>
           <w:sz w:val="24"/>
         </w:rPr>
-        <w:lastRenderedPageBreak/>
         <w:t>Acesso Jira para Governança de Sistems</w:t>
       </w:r>
     </w:p>
@@ -5983,6 +5990,7 @@
           <w:sz w:val="24"/>
           <w:szCs w:val="24"/>
         </w:rPr>
+        <w:lastRenderedPageBreak/>
         <w:t>isso/IEC 27001:</w:t>
       </w:r>
       <w:r>
@@ -6061,7 +6069,6 @@
       </w:pPr>
       <w:bookmarkStart w:id="15" w:name="_Toc195991318"/>
       <w:r>
-        <w:lastRenderedPageBreak/>
         <w:t>DOCUMENTOS RELACIONADOS</w:t>
       </w:r>
       <w:bookmarkEnd w:id="15"/>
@@ -6265,6 +6272,7 @@
       </w:pPr>
       <w:bookmarkStart w:id="16" w:name="_Toc195991319"/>
       <w:r>
+        <w:lastRenderedPageBreak/>
         <w:t>V</w:t>
       </w:r>
       <w:r>
@@ -6334,7 +6342,6 @@
       </w:pPr>
       <w:bookmarkStart w:id="18" w:name="_Toc195991321"/>
       <w:r>
-        <w:lastRenderedPageBreak/>
         <w:t>ANEXOS</w:t>
       </w:r>
       <w:bookmarkEnd w:id="18"/>
@@ -6631,6 +6638,7 @@
                 <w:sz w:val="16"/>
                 <w:szCs w:val="18"/>
               </w:rPr>
+              <w:lastRenderedPageBreak/>
               <w:t>00</w:t>
             </w:r>
           </w:p>
@@ -8018,7 +8026,7 @@
             </wp:anchor>
           </w:drawing>
         </mc:Choice>
-        <mc:Fallback xmlns:arto="http://schemas.microsoft.com/office/word/2006/arto" xmlns:a14="http://schemas.microsoft.com/office/drawing/2010/main" xmlns:pic="http://schemas.openxmlformats.org/drawingml/2006/picture" xmlns:a="http://schemas.openxmlformats.org/drawingml/2006/main">
+        <mc:Fallback xmlns:a="http://schemas.openxmlformats.org/drawingml/2006/main" xmlns:pic="http://schemas.openxmlformats.org/drawingml/2006/picture" xmlns:a14="http://schemas.microsoft.com/office/drawing/2010/main" xmlns:arto="http://schemas.microsoft.com/office/word/2006/arto">
           <w:pict>
             <v:rect id="Retângulo 10" style="position:absolute;margin-left:0;margin-top:56.7pt;width:42.5pt;height:113.4pt;z-index:251666432;visibility:visible;mso-wrap-style:square;mso-width-percent:0;mso-height-percent:0;mso-wrap-distance-left:9pt;mso-wrap-distance-top:0;mso-wrap-distance-right:9pt;mso-wrap-distance-bottom:0;mso-position-horizontal:left;mso-position-horizontal-relative:page;mso-position-vertical:absolute;mso-position-vertical-relative:text;mso-width-percent:0;mso-height-percent:0;mso-width-relative:margin;mso-height-relative:margin;v-text-anchor:middle" o:spid="_x0000_s1026" fillcolor="#ff6319" stroked="f" strokeweight="1pt" w14:anchorId="137A4643" o:gfxdata="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">
               <w10:wrap anchorx="page"/>
@@ -8224,6 +8232,7 @@
                 <w:listItem w:displayText="FLX" w:value="FLX"/>
               </w:dropDownList>
             </w:sdtPr>
+            <w:sdtEndPr/>
             <w:sdtContent>
               <w:r>
                 <w:rPr>
@@ -8286,6 +8295,7 @@
                 <w:listItem w:displayText="TI" w:value="TI"/>
               </w:dropDownList>
             </w:sdtPr>
+            <w:sdtEndPr/>
             <w:sdtContent>
               <w:r>
                 <w:rPr>
@@ -8447,6 +8457,7 @@
             <w:listItem w:displayText="Tecnologia da Informação" w:value="Tecnologia da Informação"/>
           </w:dropDownList>
         </w:sdtPr>
+        <w:sdtEndPr/>
         <w:sdtContent>
           <w:tc>
             <w:tcPr>
@@ -8632,6 +8643,7 @@
                 <w:calendar w:val="gregorian"/>
               </w:date>
             </w:sdtPr>
+            <w:sdtEndPr/>
             <w:sdtContent>
               <w:r>
                 <w:rPr>
@@ -12756,14 +12768,14 @@
     <w:sig w:usb0="E0002EFF" w:usb1="C000785B" w:usb2="00000009" w:usb3="00000000" w:csb0="000001FF" w:csb1="00000000"/>
   </w:font>
   <w:font w:name="Swis721 WGL4 BT">
-    <w:panose1 w:val="020B0504020202020204"/>
+    <w:altName w:val="Calibri"/>
     <w:charset w:val="00"/>
     <w:family w:val="swiss"/>
     <w:pitch w:val="variable"/>
     <w:sig w:usb0="00000287" w:usb1="00000000" w:usb2="00000000" w:usb3="00000000" w:csb0="0000009F" w:csb1="00000000"/>
   </w:font>
   <w:font w:name="Swis721 Hv BT">
-    <w:panose1 w:val="020B0804020202020204"/>
+    <w:altName w:val="Calibri"/>
     <w:charset w:val="00"/>
     <w:family w:val="swiss"/>
     <w:pitch w:val="variable"/>
@@ -12790,7 +12802,7 @@
     <w:sig w:usb0="00000003" w:usb1="00000000" w:usb2="00000000" w:usb3="00000000" w:csb0="00000001" w:csb1="00000000"/>
   </w:font>
   <w:font w:name="72 Black">
-    <w:panose1 w:val="020B0A04030603020204"/>
+    <w:altName w:val="Calibri"/>
     <w:charset w:val="00"/>
     <w:family w:val="swiss"/>
     <w:pitch w:val="variable"/>
@@ -12882,6 +12894,7 @@
     <w:rsid w:val="00DF0FE7"/>
     <w:rsid w:val="00E03DE9"/>
     <w:rsid w:val="00E54141"/>
+    <w:rsid w:val="00F10677"/>
     <w:rsid w:val="00F552C3"/>
     <w:rsid w:val="00F748CB"/>
     <w:rsid w:val="00F97DAE"/>
@@ -13665,15 +13678,6 @@
 </file>
 
 <file path=customXml/item1.xml><?xml version="1.0" encoding="utf-8"?>
-<?mso-contentType ?>
-<FormTemplates xmlns="http://schemas.microsoft.com/sharepoint/v3/contenttype/forms">
-  <Display>DocumentLibraryForm</Display>
-  <Edit>DocumentLibraryForm</Edit>
-  <New>DocumentLibraryForm</New>
-</FormTemplates>
-</file>
-
-<file path=customXml/item2.xml><?xml version="1.0" encoding="utf-8"?>
 <ct:contentTypeSchema xmlns:ct="http://schemas.microsoft.com/office/2006/metadata/contentType" xmlns:ma="http://schemas.microsoft.com/office/2006/metadata/properties/metaAttributes" ct:_="" ma:_="" ma:contentTypeName="Document" ma:contentTypeID="0x0101007ECCC30579334F47A2EB750B65C70A3D" ma:contentTypeVersion="15" ma:contentTypeDescription="Create a new document." ma:contentTypeScope="" ma:versionID="7be8adb0f9510f80e888ed2a6c88581a">
   <xsd:schema xmlns:xsd="http://www.w3.org/2001/XMLSchema" xmlns:xs="http://www.w3.org/2001/XMLSchema" xmlns:p="http://schemas.microsoft.com/office/2006/metadata/properties" xmlns:ns2="e7554c9e-bd3c-4936-adbb-7c08b7b54a00" xmlns:ns3="8fb7873e-9eb4-4148-9028-08c86855fbfb" targetNamespace="http://schemas.microsoft.com/office/2006/metadata/properties" ma:root="true" ma:fieldsID="94bf486952873c8b6d42f376827bd23f" ns2:_="" ns3:_="">
     <xsd:import namespace="e7554c9e-bd3c-4936-adbb-7c08b7b54a00"/>
@@ -13908,11 +13912,16 @@
 </ct:contentTypeSchema>
 </file>
 
-<file path=customXml/item3.xml><?xml version="1.0" encoding="utf-8"?>
-<b:Sources xmlns:b="http://schemas.openxmlformats.org/officeDocument/2006/bibliography" xmlns="http://schemas.openxmlformats.org/officeDocument/2006/bibliography" SelectedStyle="\APASixthEditionOfficeOnline.xsl" StyleName="APA" Version="6"/>
+<file path=customXml/item2.xml><?xml version="1.0" encoding="utf-8"?>
+<?mso-contentType ?>
+<FormTemplates xmlns="http://schemas.microsoft.com/sharepoint/v3/contenttype/forms">
+  <Display>DocumentLibraryForm</Display>
+  <Edit>DocumentLibraryForm</Edit>
+  <New>DocumentLibraryForm</New>
+</FormTemplates>
 </file>
 
-<file path=customXml/item4.xml><?xml version="1.0" encoding="utf-8"?>
+<file path=customXml/item3.xml><?xml version="1.0" encoding="utf-8"?>
 <p:properties xmlns:p="http://schemas.microsoft.com/office/2006/metadata/properties" xmlns:xsi="http://www.w3.org/2001/XMLSchema-instance" xmlns:pc="http://schemas.microsoft.com/office/infopath/2007/PartnerControls">
   <documentManagement>
     <lcf76f155ced4ddcb4097134ff3c332f xmlns="e7554c9e-bd3c-4936-adbb-7c08b7b54a00">
@@ -13923,15 +13932,11 @@
 </p:properties>
 </file>
 
-<file path=customXml/itemProps1.xml><?xml version="1.0" encoding="utf-8"?>
-<ds:datastoreItem xmlns:ds="http://schemas.openxmlformats.org/officeDocument/2006/customXml" ds:itemID="{6D34A8F4-799C-498E-A144-FB2F5176DC7C}">
-  <ds:schemaRefs>
-    <ds:schemaRef ds:uri="http://schemas.microsoft.com/sharepoint/v3/contenttype/forms"/>
-  </ds:schemaRefs>
-</ds:datastoreItem>
+<file path=customXml/item4.xml><?xml version="1.0" encoding="utf-8"?>
+<b:Sources xmlns:b="http://schemas.openxmlformats.org/officeDocument/2006/bibliography" xmlns="http://schemas.openxmlformats.org/officeDocument/2006/bibliography" SelectedStyle="\APASixthEditionOfficeOnline.xsl" StyleName="APA" Version="6"/>
 </file>
 
-<file path=customXml/itemProps2.xml><?xml version="1.0" encoding="utf-8"?>
+<file path=customXml/itemProps1.xml><?xml version="1.0" encoding="utf-8"?>
 <ds:datastoreItem xmlns:ds="http://schemas.openxmlformats.org/officeDocument/2006/customXml" ds:itemID="{F8F5112F-6DE9-4979-A3B8-83A68BAAAD7D}">
   <ds:schemaRefs>
     <ds:schemaRef ds:uri="http://schemas.microsoft.com/office/2006/metadata/contentType"/>
@@ -13950,21 +13955,35 @@
 </ds:datastoreItem>
 </file>
 
+<file path=customXml/itemProps2.xml><?xml version="1.0" encoding="utf-8"?>
+<ds:datastoreItem xmlns:ds="http://schemas.openxmlformats.org/officeDocument/2006/customXml" ds:itemID="{6D34A8F4-799C-498E-A144-FB2F5176DC7C}">
+  <ds:schemaRefs>
+    <ds:schemaRef ds:uri="http://schemas.microsoft.com/sharepoint/v3/contenttype/forms"/>
+  </ds:schemaRefs>
+</ds:datastoreItem>
+</file>
+
 <file path=customXml/itemProps3.xml><?xml version="1.0" encoding="utf-8"?>
+<ds:datastoreItem xmlns:ds="http://schemas.openxmlformats.org/officeDocument/2006/customXml" ds:itemID="{D50E6F7F-25AD-4818-9DF2-C72312B6BC26}">
+  <ds:schemaRefs>
+    <ds:schemaRef ds:uri="http://purl.org/dc/dcmitype/"/>
+    <ds:schemaRef ds:uri="http://schemas.microsoft.com/office/2006/metadata/properties"/>
+    <ds:schemaRef ds:uri="8fb7873e-9eb4-4148-9028-08c86855fbfb"/>
+    <ds:schemaRef ds:uri="http://schemas.openxmlformats.org/package/2006/metadata/core-properties"/>
+    <ds:schemaRef ds:uri="e7554c9e-bd3c-4936-adbb-7c08b7b54a00"/>
+    <ds:schemaRef ds:uri="http://schemas.microsoft.com/office/infopath/2007/PartnerControls"/>
+    <ds:schemaRef ds:uri="http://schemas.microsoft.com/office/2006/documentManagement/types"/>
+    <ds:schemaRef ds:uri="http://purl.org/dc/elements/1.1/"/>
+    <ds:schemaRef ds:uri="http://www.w3.org/XML/1998/namespace"/>
+    <ds:schemaRef ds:uri="http://purl.org/dc/terms/"/>
+  </ds:schemaRefs>
+</ds:datastoreItem>
+</file>
+
+<file path=customXml/itemProps4.xml><?xml version="1.0" encoding="utf-8"?>
 <ds:datastoreItem xmlns:ds="http://schemas.openxmlformats.org/officeDocument/2006/customXml" ds:itemID="{8C44712C-5100-4386-9E65-8976AECCA02A}">
   <ds:schemaRefs>
     <ds:schemaRef ds:uri="http://schemas.openxmlformats.org/officeDocument/2006/bibliography"/>
   </ds:schemaRefs>
 </ds:datastoreItem>
-</file>
-
-<file path=customXml/itemProps4.xml><?xml version="1.0" encoding="utf-8"?>
-<ds:datastoreItem xmlns:ds="http://schemas.openxmlformats.org/officeDocument/2006/customXml" ds:itemID="{D50E6F7F-25AD-4818-9DF2-C72312B6BC26}">
-  <ds:schemaRefs>
-    <ds:schemaRef ds:uri="http://schemas.microsoft.com/office/2006/metadata/properties"/>
-    <ds:schemaRef ds:uri="http://schemas.microsoft.com/office/infopath/2007/PartnerControls"/>
-    <ds:schemaRef ds:uri="e7554c9e-bd3c-4936-adbb-7c08b7b54a00"/>
-    <ds:schemaRef ds:uri="8fb7873e-9eb4-4148-9028-08c86855fbfb"/>
-  </ds:schemaRefs>
-</ds:datastoreItem>
 </file>
</xml_diff>